<commit_message>
Added the new documentation.
</commit_message>
<xml_diff>
--- a/Bull Market Documentation.docx
+++ b/Bull Market Documentation.docx
@@ -614,7 +614,39 @@
           <w:szCs w:val="26"/>
           <w:lang w:val="bg-BG"/>
         </w:rPr>
-        <w:t>„Програмиране на приложения за мобилни устройства“</w:t>
+        <w:t>„</w:t>
+      </w:r>
+      <w:proofErr w:type="spellStart"/>
+      <w:r>
+        <w:rPr>
+          <w:rFonts w:ascii="Times New Roman" w:eastAsia="Calibri" w:hAnsi="Times New Roman" w:cs="Times New Roman"/>
+          <w:spacing w:val="14"/>
+          <w:sz w:val="28"/>
+          <w:szCs w:val="26"/>
+          <w:lang w:val="bg-BG"/>
+        </w:rPr>
+        <w:t>Фреймуърк</w:t>
+      </w:r>
+      <w:proofErr w:type="spellEnd"/>
+      <w:r>
+        <w:rPr>
+          <w:rFonts w:ascii="Times New Roman" w:eastAsia="Calibri" w:hAnsi="Times New Roman" w:cs="Times New Roman"/>
+          <w:spacing w:val="14"/>
+          <w:sz w:val="28"/>
+          <w:szCs w:val="26"/>
+          <w:lang w:val="bg-BG"/>
+        </w:rPr>
+        <w:t xml:space="preserve"> системи за уеб програмиране</w:t>
+      </w:r>
+      <w:r>
+        <w:rPr>
+          <w:rFonts w:ascii="Times New Roman" w:eastAsia="Calibri" w:hAnsi="Times New Roman" w:cs="Times New Roman"/>
+          <w:spacing w:val="14"/>
+          <w:sz w:val="28"/>
+          <w:szCs w:val="26"/>
+          <w:lang w:val="bg-BG"/>
+        </w:rPr>
+        <w:t>“</w:t>
       </w:r>
     </w:p>
     <w:p>
@@ -756,25 +788,7 @@
                 <w:szCs w:val="24"/>
                 <w:lang w:val="bg-BG"/>
               </w:rPr>
-              <w:t>Изготвил</w:t>
-            </w:r>
-            <w:r>
-              <w:rPr>
-                <w:rFonts w:eastAsia="Calibri"/>
-                <w:sz w:val="28"/>
-                <w:szCs w:val="24"/>
-                <w:lang w:val="bg-BG"/>
-              </w:rPr>
-              <w:t>и</w:t>
-            </w:r>
-            <w:r>
-              <w:rPr>
-                <w:rFonts w:eastAsia="Calibri"/>
-                <w:sz w:val="28"/>
-                <w:szCs w:val="24"/>
-                <w:lang w:val="bg-BG"/>
-              </w:rPr>
-              <w:t>:</w:t>
+              <w:t>Изготвили:</w:t>
             </w:r>
             <w:r>
               <w:rPr>
@@ -794,17 +808,7 @@
                 <w:szCs w:val="24"/>
                 <w:lang w:val="bg-BG"/>
               </w:rPr>
-              <w:t>Генчо Драганов</w:t>
-            </w:r>
-            <w:r>
-              <w:rPr>
-                <w:rFonts w:eastAsia="Calibri"/>
-                <w:spacing w:val="1"/>
-                <w:sz w:val="28"/>
-                <w:szCs w:val="24"/>
-                <w:lang w:val="bg-BG"/>
-              </w:rPr>
-              <w:t>,</w:t>
+              <w:t>Генчо Драганов,</w:t>
             </w:r>
           </w:p>
           <w:p>
@@ -1112,6 +1116,588 @@
     </w:p>
     <w:p>
       <w:pPr>
+        <w:pStyle w:val="Title"/>
+      </w:pPr>
+      <w:r>
+        <w:rPr>
+          <w:lang w:val="bg-BG"/>
+        </w:rPr>
+        <w:t xml:space="preserve">Какво е </w:t>
+      </w:r>
+      <w:proofErr w:type="spellStart"/>
+      <w:r>
+        <w:t>SignalR</w:t>
+      </w:r>
+      <w:proofErr w:type="spellEnd"/>
+      <w:r>
+        <w:t xml:space="preserve"> ?</w:t>
+      </w:r>
+    </w:p>
+    <w:p>
+      <w:pPr>
+        <w:jc w:val="both"/>
+        <w:rPr>
+          <w:rFonts w:ascii="Times New Roman" w:hAnsi="Times New Roman" w:cs="Times New Roman"/>
+          <w:sz w:val="32"/>
+          <w:szCs w:val="32"/>
+          <w:lang w:val="bg-BG"/>
+        </w:rPr>
+      </w:pPr>
+      <w:bookmarkStart w:id="0" w:name="_Hlk65693811"/>
+      <w:proofErr w:type="spellStart"/>
+      <w:r>
+        <w:rPr>
+          <w:rFonts w:ascii="Times New Roman" w:hAnsi="Times New Roman" w:cs="Times New Roman"/>
+          <w:sz w:val="32"/>
+          <w:szCs w:val="32"/>
+        </w:rPr>
+        <w:t>SignalR</w:t>
+      </w:r>
+      <w:proofErr w:type="spellEnd"/>
+      <w:r>
+        <w:rPr>
+          <w:rFonts w:ascii="Times New Roman" w:hAnsi="Times New Roman" w:cs="Times New Roman"/>
+          <w:sz w:val="32"/>
+          <w:szCs w:val="32"/>
+        </w:rPr>
+        <w:t xml:space="preserve"> </w:t>
+      </w:r>
+      <w:r>
+        <w:rPr>
+          <w:rFonts w:ascii="Times New Roman" w:hAnsi="Times New Roman" w:cs="Times New Roman"/>
+          <w:sz w:val="32"/>
+          <w:szCs w:val="32"/>
+          <w:lang w:val="bg-BG"/>
+        </w:rPr>
+        <w:t xml:space="preserve">е </w:t>
+      </w:r>
+      <w:r>
+        <w:rPr>
+          <w:rFonts w:ascii="Times New Roman" w:hAnsi="Times New Roman" w:cs="Times New Roman"/>
+          <w:sz w:val="32"/>
+          <w:szCs w:val="32"/>
+        </w:rPr>
+        <w:t xml:space="preserve">open-source </w:t>
+      </w:r>
+      <w:r>
+        <w:rPr>
+          <w:rFonts w:ascii="Times New Roman" w:hAnsi="Times New Roman" w:cs="Times New Roman"/>
+          <w:sz w:val="32"/>
+          <w:szCs w:val="32"/>
+          <w:lang w:val="bg-BG"/>
+        </w:rPr>
+        <w:t>библиотека, която опростява имплементирането на комуникация в реално време между сървър и клиент в едно приложение.</w:t>
+      </w:r>
+      <w:r>
+        <w:rPr>
+          <w:rFonts w:ascii="Times New Roman" w:hAnsi="Times New Roman" w:cs="Times New Roman"/>
+          <w:sz w:val="32"/>
+          <w:szCs w:val="32"/>
+          <w:lang w:val="bg-BG"/>
+        </w:rPr>
+        <w:t xml:space="preserve"> </w:t>
+      </w:r>
+      <w:r>
+        <w:rPr>
+          <w:rFonts w:ascii="Times New Roman" w:hAnsi="Times New Roman" w:cs="Times New Roman"/>
+          <w:sz w:val="32"/>
+          <w:szCs w:val="32"/>
+          <w:lang w:val="bg-BG"/>
+        </w:rPr>
+        <w:t xml:space="preserve">Библиотеката използва </w:t>
+      </w:r>
+      <w:r>
+        <w:rPr>
+          <w:rFonts w:ascii="Times New Roman" w:hAnsi="Times New Roman" w:cs="Times New Roman"/>
+          <w:sz w:val="32"/>
+          <w:szCs w:val="32"/>
+        </w:rPr>
+        <w:t>Remote procedure calls (RPC)</w:t>
+      </w:r>
+      <w:r>
+        <w:rPr>
+          <w:rFonts w:ascii="Times New Roman" w:hAnsi="Times New Roman" w:cs="Times New Roman"/>
+          <w:sz w:val="32"/>
+          <w:szCs w:val="32"/>
+          <w:lang w:val="bg-BG"/>
+        </w:rPr>
+        <w:t xml:space="preserve">, които се </w:t>
+      </w:r>
+      <w:r>
+        <w:rPr>
+          <w:rFonts w:ascii="Times New Roman" w:hAnsi="Times New Roman" w:cs="Times New Roman"/>
+          <w:sz w:val="32"/>
+          <w:szCs w:val="32"/>
+          <w:lang w:val="bg-BG"/>
+        </w:rPr>
+        <w:t>изпращат</w:t>
+      </w:r>
+      <w:r>
+        <w:rPr>
+          <w:rFonts w:ascii="Times New Roman" w:hAnsi="Times New Roman" w:cs="Times New Roman"/>
+          <w:sz w:val="32"/>
+          <w:szCs w:val="32"/>
+          <w:lang w:val="bg-BG"/>
+        </w:rPr>
+        <w:t xml:space="preserve"> от сървъра</w:t>
+      </w:r>
+      <w:r>
+        <w:rPr>
+          <w:rFonts w:ascii="Times New Roman" w:hAnsi="Times New Roman" w:cs="Times New Roman"/>
+          <w:sz w:val="32"/>
+          <w:szCs w:val="32"/>
+          <w:lang w:val="bg-BG"/>
+        </w:rPr>
+        <w:t xml:space="preserve"> и</w:t>
+      </w:r>
+      <w:r>
+        <w:rPr>
+          <w:rFonts w:ascii="Times New Roman" w:hAnsi="Times New Roman" w:cs="Times New Roman"/>
+          <w:sz w:val="32"/>
+          <w:szCs w:val="32"/>
+          <w:lang w:val="bg-BG"/>
+        </w:rPr>
+        <w:t xml:space="preserve"> предизвик</w:t>
+      </w:r>
+      <w:r>
+        <w:rPr>
+          <w:rFonts w:ascii="Times New Roman" w:hAnsi="Times New Roman" w:cs="Times New Roman"/>
+          <w:sz w:val="32"/>
+          <w:szCs w:val="32"/>
+          <w:lang w:val="bg-BG"/>
+        </w:rPr>
+        <w:t>в</w:t>
+      </w:r>
+      <w:r>
+        <w:rPr>
+          <w:rFonts w:ascii="Times New Roman" w:hAnsi="Times New Roman" w:cs="Times New Roman"/>
+          <w:sz w:val="32"/>
+          <w:szCs w:val="32"/>
+          <w:lang w:val="bg-BG"/>
+        </w:rPr>
+        <w:t>а</w:t>
+      </w:r>
+      <w:r>
+        <w:rPr>
+          <w:rFonts w:ascii="Times New Roman" w:hAnsi="Times New Roman" w:cs="Times New Roman"/>
+          <w:sz w:val="32"/>
+          <w:szCs w:val="32"/>
+          <w:lang w:val="bg-BG"/>
+        </w:rPr>
+        <w:t>т</w:t>
+      </w:r>
+      <w:r>
+        <w:rPr>
+          <w:rFonts w:ascii="Times New Roman" w:hAnsi="Times New Roman" w:cs="Times New Roman"/>
+          <w:sz w:val="32"/>
+          <w:szCs w:val="32"/>
+          <w:lang w:val="bg-BG"/>
+        </w:rPr>
+        <w:t xml:space="preserve"> изпълнението на функции, които се намират на клиента.</w:t>
+      </w:r>
+    </w:p>
+    <w:p>
+      <w:pPr>
+        <w:jc w:val="both"/>
+        <w:rPr>
+          <w:rFonts w:ascii="Times New Roman" w:hAnsi="Times New Roman" w:cs="Times New Roman"/>
+          <w:sz w:val="32"/>
+          <w:szCs w:val="32"/>
+          <w:lang w:val="bg-BG"/>
+        </w:rPr>
+      </w:pPr>
+      <w:proofErr w:type="spellStart"/>
+      <w:r>
+        <w:rPr>
+          <w:rFonts w:ascii="Times New Roman" w:hAnsi="Times New Roman" w:cs="Times New Roman"/>
+          <w:sz w:val="32"/>
+          <w:szCs w:val="32"/>
+        </w:rPr>
+        <w:t>SignalR</w:t>
+      </w:r>
+      <w:proofErr w:type="spellEnd"/>
+      <w:r>
+        <w:rPr>
+          <w:rFonts w:ascii="Times New Roman" w:hAnsi="Times New Roman" w:cs="Times New Roman"/>
+          <w:sz w:val="32"/>
+          <w:szCs w:val="32"/>
+        </w:rPr>
+        <w:t xml:space="preserve"> </w:t>
+      </w:r>
+      <w:r>
+        <w:rPr>
+          <w:rFonts w:ascii="Times New Roman" w:hAnsi="Times New Roman" w:cs="Times New Roman"/>
+          <w:sz w:val="32"/>
+          <w:szCs w:val="32"/>
+          <w:lang w:val="bg-BG"/>
+        </w:rPr>
+        <w:t xml:space="preserve">има две основни версии – </w:t>
+      </w:r>
+      <w:proofErr w:type="spellStart"/>
+      <w:r>
+        <w:rPr>
+          <w:rFonts w:ascii="Times New Roman" w:hAnsi="Times New Roman" w:cs="Times New Roman"/>
+          <w:sz w:val="32"/>
+          <w:szCs w:val="32"/>
+        </w:rPr>
+        <w:t>SignalR</w:t>
+      </w:r>
+      <w:proofErr w:type="spellEnd"/>
+      <w:r>
+        <w:rPr>
+          <w:rFonts w:ascii="Times New Roman" w:hAnsi="Times New Roman" w:cs="Times New Roman"/>
+          <w:sz w:val="32"/>
+          <w:szCs w:val="32"/>
+        </w:rPr>
+        <w:t xml:space="preserve"> </w:t>
+      </w:r>
+      <w:r>
+        <w:rPr>
+          <w:rFonts w:ascii="Times New Roman" w:hAnsi="Times New Roman" w:cs="Times New Roman"/>
+          <w:sz w:val="32"/>
+          <w:szCs w:val="32"/>
+          <w:lang w:val="bg-BG"/>
+        </w:rPr>
+        <w:t xml:space="preserve">и </w:t>
+      </w:r>
+      <w:proofErr w:type="spellStart"/>
+      <w:r>
+        <w:rPr>
+          <w:rFonts w:ascii="Times New Roman" w:hAnsi="Times New Roman" w:cs="Times New Roman"/>
+          <w:sz w:val="32"/>
+          <w:szCs w:val="32"/>
+        </w:rPr>
+        <w:t>SignalR</w:t>
+      </w:r>
+      <w:proofErr w:type="spellEnd"/>
+      <w:r>
+        <w:rPr>
+          <w:rFonts w:ascii="Times New Roman" w:hAnsi="Times New Roman" w:cs="Times New Roman"/>
+          <w:sz w:val="32"/>
+          <w:szCs w:val="32"/>
+        </w:rPr>
+        <w:t xml:space="preserve"> Core, </w:t>
+      </w:r>
+      <w:r>
+        <w:rPr>
+          <w:rFonts w:ascii="Times New Roman" w:hAnsi="Times New Roman" w:cs="Times New Roman"/>
+          <w:sz w:val="32"/>
+          <w:szCs w:val="32"/>
+          <w:lang w:val="bg-BG"/>
+        </w:rPr>
+        <w:t>като съответно първата използва .</w:t>
+      </w:r>
+      <w:r>
+        <w:rPr>
+          <w:rFonts w:ascii="Times New Roman" w:hAnsi="Times New Roman" w:cs="Times New Roman"/>
+          <w:sz w:val="32"/>
+          <w:szCs w:val="32"/>
+        </w:rPr>
+        <w:t>NET Framework</w:t>
+      </w:r>
+      <w:r>
+        <w:rPr>
+          <w:rFonts w:ascii="Times New Roman" w:hAnsi="Times New Roman" w:cs="Times New Roman"/>
+          <w:sz w:val="32"/>
+          <w:szCs w:val="32"/>
+          <w:lang w:val="bg-BG"/>
+        </w:rPr>
+        <w:t xml:space="preserve"> и работи единствено върху </w:t>
+      </w:r>
+      <w:r>
+        <w:rPr>
+          <w:rFonts w:ascii="Times New Roman" w:hAnsi="Times New Roman" w:cs="Times New Roman"/>
+          <w:sz w:val="32"/>
+          <w:szCs w:val="32"/>
+        </w:rPr>
+        <w:t xml:space="preserve">Windows </w:t>
+      </w:r>
+      <w:r>
+        <w:rPr>
+          <w:rFonts w:ascii="Times New Roman" w:hAnsi="Times New Roman" w:cs="Times New Roman"/>
+          <w:sz w:val="32"/>
+          <w:szCs w:val="32"/>
+          <w:lang w:val="bg-BG"/>
+        </w:rPr>
+        <w:t>операционната система</w:t>
+      </w:r>
+      <w:r>
+        <w:rPr>
+          <w:rFonts w:ascii="Times New Roman" w:hAnsi="Times New Roman" w:cs="Times New Roman"/>
+          <w:sz w:val="32"/>
+          <w:szCs w:val="32"/>
+        </w:rPr>
+        <w:t xml:space="preserve">, </w:t>
+      </w:r>
+      <w:r>
+        <w:rPr>
+          <w:rFonts w:ascii="Times New Roman" w:hAnsi="Times New Roman" w:cs="Times New Roman"/>
+          <w:sz w:val="32"/>
+          <w:szCs w:val="32"/>
+          <w:lang w:val="bg-BG"/>
+        </w:rPr>
+        <w:t xml:space="preserve">а втората - </w:t>
+      </w:r>
+      <w:r>
+        <w:rPr>
+          <w:rFonts w:ascii="Times New Roman" w:hAnsi="Times New Roman" w:cs="Times New Roman"/>
+          <w:sz w:val="32"/>
+          <w:szCs w:val="32"/>
+        </w:rPr>
+        <w:t>.NET Core,</w:t>
+      </w:r>
+      <w:r>
+        <w:rPr>
+          <w:rFonts w:ascii="Times New Roman" w:hAnsi="Times New Roman" w:cs="Times New Roman"/>
+          <w:sz w:val="32"/>
+          <w:szCs w:val="32"/>
+          <w:lang w:val="bg-BG"/>
+        </w:rPr>
+        <w:t xml:space="preserve"> </w:t>
+      </w:r>
+      <w:proofErr w:type="spellStart"/>
+      <w:r>
+        <w:rPr>
+          <w:rFonts w:ascii="Times New Roman" w:hAnsi="Times New Roman" w:cs="Times New Roman"/>
+          <w:sz w:val="32"/>
+          <w:szCs w:val="32"/>
+          <w:lang w:val="bg-BG"/>
+        </w:rPr>
+        <w:t>таргетира</w:t>
+      </w:r>
+      <w:proofErr w:type="spellEnd"/>
+      <w:r>
+        <w:rPr>
+          <w:rFonts w:ascii="Times New Roman" w:hAnsi="Times New Roman" w:cs="Times New Roman"/>
+          <w:sz w:val="32"/>
+          <w:szCs w:val="32"/>
+          <w:lang w:val="bg-BG"/>
+        </w:rPr>
+        <w:t xml:space="preserve"> и други високопопулярни операционни системи, като </w:t>
+      </w:r>
+      <w:r>
+        <w:rPr>
+          <w:rFonts w:ascii="Times New Roman" w:hAnsi="Times New Roman" w:cs="Times New Roman"/>
+          <w:sz w:val="32"/>
+          <w:szCs w:val="32"/>
+        </w:rPr>
+        <w:t xml:space="preserve">macOS </w:t>
+      </w:r>
+      <w:proofErr w:type="gramStart"/>
+      <w:r>
+        <w:rPr>
+          <w:rFonts w:ascii="Times New Roman" w:hAnsi="Times New Roman" w:cs="Times New Roman"/>
+          <w:sz w:val="32"/>
+          <w:szCs w:val="32"/>
+          <w:lang w:val="bg-BG"/>
+        </w:rPr>
+        <w:t xml:space="preserve">и </w:t>
+      </w:r>
+      <w:r>
+        <w:rPr>
+          <w:rFonts w:ascii="Times New Roman" w:hAnsi="Times New Roman" w:cs="Times New Roman"/>
+          <w:sz w:val="32"/>
+          <w:szCs w:val="32"/>
+        </w:rPr>
+        <w:t xml:space="preserve"> Linux</w:t>
+      </w:r>
+      <w:proofErr w:type="gramEnd"/>
+      <w:r>
+        <w:rPr>
+          <w:rFonts w:ascii="Times New Roman" w:hAnsi="Times New Roman" w:cs="Times New Roman"/>
+          <w:sz w:val="32"/>
+          <w:szCs w:val="32"/>
+        </w:rPr>
+        <w:t xml:space="preserve">. </w:t>
+      </w:r>
+      <w:r>
+        <w:rPr>
+          <w:rFonts w:ascii="Times New Roman" w:hAnsi="Times New Roman" w:cs="Times New Roman"/>
+          <w:sz w:val="32"/>
+          <w:szCs w:val="32"/>
+          <w:lang w:val="bg-BG"/>
+        </w:rPr>
+        <w:t>Технологията позволява на програмистите работещи с езици, които използват .</w:t>
+      </w:r>
+      <w:r>
+        <w:rPr>
+          <w:rFonts w:ascii="Times New Roman" w:hAnsi="Times New Roman" w:cs="Times New Roman"/>
+          <w:sz w:val="32"/>
+          <w:szCs w:val="32"/>
+        </w:rPr>
+        <w:t xml:space="preserve">NET </w:t>
+      </w:r>
+      <w:r>
+        <w:rPr>
+          <w:rFonts w:ascii="Times New Roman" w:hAnsi="Times New Roman" w:cs="Times New Roman"/>
+          <w:sz w:val="32"/>
+          <w:szCs w:val="32"/>
+          <w:lang w:val="bg-BG"/>
+        </w:rPr>
+        <w:t xml:space="preserve">платформата да създават приложения използващи двупосочна комуникация на живо. </w:t>
+      </w:r>
+    </w:p>
+    <w:p>
+      <w:pPr>
+        <w:jc w:val="both"/>
+        <w:rPr>
+          <w:rFonts w:ascii="Times New Roman" w:hAnsi="Times New Roman" w:cs="Times New Roman"/>
+          <w:sz w:val="32"/>
+          <w:szCs w:val="32"/>
+          <w:lang w:val="bg-BG"/>
+        </w:rPr>
+      </w:pPr>
+      <w:proofErr w:type="spellStart"/>
+      <w:r>
+        <w:rPr>
+          <w:rFonts w:ascii="Times New Roman" w:hAnsi="Times New Roman" w:cs="Times New Roman"/>
+          <w:sz w:val="32"/>
+          <w:szCs w:val="32"/>
+          <w:lang w:val="bg-BG"/>
+        </w:rPr>
+        <w:t>Фреймуъркът</w:t>
+      </w:r>
+      <w:proofErr w:type="spellEnd"/>
+      <w:r>
+        <w:rPr>
+          <w:rFonts w:ascii="Times New Roman" w:hAnsi="Times New Roman" w:cs="Times New Roman"/>
+          <w:sz w:val="32"/>
+          <w:szCs w:val="32"/>
+          <w:lang w:val="bg-BG"/>
+        </w:rPr>
+        <w:t xml:space="preserve"> предоставя на програмистите една абстракция, която улеснява работата с установяване на връзката между клиент и сървър. </w:t>
+      </w:r>
+      <w:proofErr w:type="spellStart"/>
+      <w:r>
+        <w:rPr>
+          <w:rFonts w:ascii="Times New Roman" w:hAnsi="Times New Roman" w:cs="Times New Roman"/>
+          <w:sz w:val="32"/>
+          <w:szCs w:val="32"/>
+        </w:rPr>
+        <w:t>SignalR</w:t>
+      </w:r>
+      <w:proofErr w:type="spellEnd"/>
+      <w:r>
+        <w:rPr>
+          <w:rFonts w:ascii="Times New Roman" w:hAnsi="Times New Roman" w:cs="Times New Roman"/>
+          <w:sz w:val="32"/>
+          <w:szCs w:val="32"/>
+        </w:rPr>
+        <w:t xml:space="preserve"> </w:t>
+      </w:r>
+      <w:r>
+        <w:rPr>
+          <w:rFonts w:ascii="Times New Roman" w:hAnsi="Times New Roman" w:cs="Times New Roman"/>
+          <w:sz w:val="32"/>
+          <w:szCs w:val="32"/>
+          <w:lang w:val="bg-BG"/>
+        </w:rPr>
+        <w:t xml:space="preserve">използва различни похвати и технологии за постигане на двупосочна комуникация. Примери за това са </w:t>
+      </w:r>
+      <w:proofErr w:type="spellStart"/>
+      <w:r>
+        <w:rPr>
+          <w:rFonts w:ascii="Times New Roman" w:hAnsi="Times New Roman" w:cs="Times New Roman"/>
+          <w:sz w:val="32"/>
+          <w:szCs w:val="32"/>
+        </w:rPr>
+        <w:t>WebSockets</w:t>
+      </w:r>
+      <w:proofErr w:type="spellEnd"/>
+      <w:r>
+        <w:rPr>
+          <w:rFonts w:ascii="Times New Roman" w:hAnsi="Times New Roman" w:cs="Times New Roman"/>
+          <w:sz w:val="32"/>
+          <w:szCs w:val="32"/>
+        </w:rPr>
+        <w:t xml:space="preserve">, Server-Sent Events </w:t>
+      </w:r>
+      <w:r>
+        <w:rPr>
+          <w:rFonts w:ascii="Times New Roman" w:hAnsi="Times New Roman" w:cs="Times New Roman"/>
+          <w:sz w:val="32"/>
+          <w:szCs w:val="32"/>
+          <w:lang w:val="bg-BG"/>
+        </w:rPr>
+        <w:t xml:space="preserve">и </w:t>
+      </w:r>
+      <w:r>
+        <w:rPr>
+          <w:rFonts w:ascii="Times New Roman" w:hAnsi="Times New Roman" w:cs="Times New Roman"/>
+          <w:sz w:val="32"/>
+          <w:szCs w:val="32"/>
+        </w:rPr>
+        <w:t>Long Polling</w:t>
+      </w:r>
+      <w:r>
+        <w:rPr>
+          <w:rFonts w:ascii="Times New Roman" w:hAnsi="Times New Roman" w:cs="Times New Roman"/>
+          <w:sz w:val="32"/>
+          <w:szCs w:val="32"/>
+          <w:lang w:val="bg-BG"/>
+        </w:rPr>
+        <w:t xml:space="preserve">. Именно в този ред е и приоритета за избор на технология осигуряваща връзката, тоест първо винаги се прави опит за осъществяване на комуникация чрез </w:t>
+      </w:r>
+      <w:proofErr w:type="spellStart"/>
+      <w:r>
+        <w:rPr>
+          <w:rFonts w:ascii="Times New Roman" w:hAnsi="Times New Roman" w:cs="Times New Roman"/>
+          <w:sz w:val="32"/>
+          <w:szCs w:val="32"/>
+        </w:rPr>
+        <w:t>WebSockets</w:t>
+      </w:r>
+      <w:proofErr w:type="spellEnd"/>
+      <w:r>
+        <w:rPr>
+          <w:rFonts w:ascii="Times New Roman" w:hAnsi="Times New Roman" w:cs="Times New Roman"/>
+          <w:sz w:val="32"/>
+          <w:szCs w:val="32"/>
+        </w:rPr>
+        <w:t xml:space="preserve">, </w:t>
+      </w:r>
+      <w:r>
+        <w:rPr>
+          <w:rFonts w:ascii="Times New Roman" w:hAnsi="Times New Roman" w:cs="Times New Roman"/>
+          <w:sz w:val="32"/>
+          <w:szCs w:val="32"/>
+          <w:lang w:val="bg-BG"/>
+        </w:rPr>
+        <w:t xml:space="preserve">а като краен вариант се използва </w:t>
+      </w:r>
+      <w:r>
+        <w:rPr>
+          <w:rFonts w:ascii="Times New Roman" w:hAnsi="Times New Roman" w:cs="Times New Roman"/>
+          <w:sz w:val="32"/>
+          <w:szCs w:val="32"/>
+        </w:rPr>
+        <w:t xml:space="preserve">Long Polling. </w:t>
+      </w:r>
+      <w:r>
+        <w:rPr>
+          <w:rFonts w:ascii="Times New Roman" w:hAnsi="Times New Roman" w:cs="Times New Roman"/>
+          <w:sz w:val="32"/>
+          <w:szCs w:val="32"/>
+          <w:lang w:val="bg-BG"/>
+        </w:rPr>
+        <w:t xml:space="preserve">Библиотеката позволява на програмистите да се фокусират повече върху изграждането на желаната функционалност, като се грижи за избирането на най-ефективния метод за пренос на данни. </w:t>
+      </w:r>
+    </w:p>
+    <w:bookmarkEnd w:id="0"/>
+    <w:p>
+      <w:pPr>
+        <w:ind w:left="360"/>
+        <w:jc w:val="both"/>
+        <w:rPr>
+          <w:rFonts w:ascii="Times New Roman" w:hAnsi="Times New Roman" w:cs="Times New Roman"/>
+          <w:sz w:val="28"/>
+          <w:szCs w:val="28"/>
+          <w:lang w:val="bg-BG"/>
+        </w:rPr>
+      </w:pPr>
+    </w:p>
+    <w:p>
+      <w:pPr>
         <w:pStyle w:val="ListParagraph"/>
         <w:numPr>
           <w:ilvl w:val="0"/>
@@ -1124,8 +1710,10 @@
           <w:bCs/>
           <w:sz w:val="36"/>
           <w:szCs w:val="36"/>
-        </w:rPr>
-      </w:pPr>
+          <w:lang w:val="bg-BG"/>
+        </w:rPr>
+      </w:pPr>
+      <w:bookmarkStart w:id="1" w:name="_Hlk65693978"/>
       <w:r>
         <w:rPr>
           <w:rFonts w:ascii="Times New Roman" w:hAnsi="Times New Roman" w:cs="Times New Roman"/>
@@ -1135,7 +1723,8 @@
           <w:szCs w:val="36"/>
           <w:lang w:val="bg-BG"/>
         </w:rPr>
-        <w:t xml:space="preserve">Какво е </w:t>
+        <w:lastRenderedPageBreak/>
+        <w:t xml:space="preserve">Как можем да използваме </w:t>
       </w:r>
       <w:proofErr w:type="spellStart"/>
       <w:r>
@@ -1160,198 +1749,10 @@
         <w:t xml:space="preserve"> ?</w:t>
       </w:r>
     </w:p>
-    <w:p>
-      <w:pPr>
-        <w:jc w:val="both"/>
-        <w:rPr>
-          <w:rFonts w:ascii="Times New Roman" w:hAnsi="Times New Roman" w:cs="Times New Roman"/>
-          <w:sz w:val="32"/>
-          <w:szCs w:val="32"/>
-          <w:lang w:val="bg-BG"/>
-        </w:rPr>
-      </w:pPr>
-      <w:proofErr w:type="spellStart"/>
-      <w:r>
-        <w:rPr>
-          <w:rFonts w:ascii="Times New Roman" w:hAnsi="Times New Roman" w:cs="Times New Roman"/>
-          <w:sz w:val="32"/>
-          <w:szCs w:val="32"/>
-        </w:rPr>
-        <w:t>SignalR</w:t>
-      </w:r>
-      <w:proofErr w:type="spellEnd"/>
-      <w:r>
-        <w:rPr>
-          <w:rFonts w:ascii="Times New Roman" w:hAnsi="Times New Roman" w:cs="Times New Roman"/>
-          <w:sz w:val="32"/>
-          <w:szCs w:val="32"/>
-        </w:rPr>
-        <w:t xml:space="preserve"> </w:t>
-      </w:r>
-      <w:r>
-        <w:rPr>
-          <w:rFonts w:ascii="Times New Roman" w:hAnsi="Times New Roman" w:cs="Times New Roman"/>
-          <w:sz w:val="32"/>
-          <w:szCs w:val="32"/>
-          <w:lang w:val="bg-BG"/>
-        </w:rPr>
-        <w:t xml:space="preserve">е </w:t>
-      </w:r>
-      <w:r>
-        <w:rPr>
-          <w:rFonts w:ascii="Times New Roman" w:hAnsi="Times New Roman" w:cs="Times New Roman"/>
-          <w:sz w:val="32"/>
-          <w:szCs w:val="32"/>
-        </w:rPr>
-        <w:t xml:space="preserve">open-source </w:t>
-      </w:r>
-      <w:r>
-        <w:rPr>
-          <w:rFonts w:ascii="Times New Roman" w:hAnsi="Times New Roman" w:cs="Times New Roman"/>
-          <w:sz w:val="32"/>
-          <w:szCs w:val="32"/>
-          <w:lang w:val="bg-BG"/>
-        </w:rPr>
-        <w:t>библиотека, която опростява имплементирането на комуникация в реално време между сървър и клиент в едно приложение.</w:t>
-      </w:r>
-    </w:p>
-    <w:p>
-      <w:pPr>
-        <w:jc w:val="both"/>
-        <w:rPr>
-          <w:rFonts w:ascii="Times New Roman" w:hAnsi="Times New Roman" w:cs="Times New Roman"/>
-          <w:sz w:val="32"/>
-          <w:szCs w:val="32"/>
-          <w:lang w:val="bg-BG"/>
-        </w:rPr>
-      </w:pPr>
-      <w:r>
-        <w:rPr>
-          <w:rFonts w:ascii="Times New Roman" w:hAnsi="Times New Roman" w:cs="Times New Roman"/>
-          <w:sz w:val="32"/>
-          <w:szCs w:val="32"/>
-          <w:lang w:val="bg-BG"/>
-        </w:rPr>
-        <w:t xml:space="preserve">Библиотеката използва </w:t>
-      </w:r>
-      <w:r>
-        <w:rPr>
-          <w:rFonts w:ascii="Times New Roman" w:hAnsi="Times New Roman" w:cs="Times New Roman"/>
-          <w:sz w:val="32"/>
-          <w:szCs w:val="32"/>
-        </w:rPr>
-        <w:t>Remote procedure calls (RPC)</w:t>
-      </w:r>
-      <w:r>
-        <w:rPr>
-          <w:rFonts w:ascii="Times New Roman" w:hAnsi="Times New Roman" w:cs="Times New Roman"/>
-          <w:sz w:val="32"/>
-          <w:szCs w:val="32"/>
-          <w:lang w:val="bg-BG"/>
-        </w:rPr>
-        <w:t xml:space="preserve">, които се </w:t>
-      </w:r>
-      <w:r>
-        <w:rPr>
-          <w:rFonts w:ascii="Times New Roman" w:hAnsi="Times New Roman" w:cs="Times New Roman"/>
-          <w:sz w:val="32"/>
-          <w:szCs w:val="32"/>
-          <w:lang w:val="bg-BG"/>
-        </w:rPr>
-        <w:t>изпращат</w:t>
-      </w:r>
-      <w:r>
-        <w:rPr>
-          <w:rFonts w:ascii="Times New Roman" w:hAnsi="Times New Roman" w:cs="Times New Roman"/>
-          <w:sz w:val="32"/>
-          <w:szCs w:val="32"/>
-          <w:lang w:val="bg-BG"/>
-        </w:rPr>
-        <w:t xml:space="preserve"> от сървъра</w:t>
-      </w:r>
-      <w:r>
-        <w:rPr>
-          <w:rFonts w:ascii="Times New Roman" w:hAnsi="Times New Roman" w:cs="Times New Roman"/>
-          <w:sz w:val="32"/>
-          <w:szCs w:val="32"/>
-          <w:lang w:val="bg-BG"/>
-        </w:rPr>
-        <w:t xml:space="preserve"> и</w:t>
-      </w:r>
-      <w:r>
-        <w:rPr>
-          <w:rFonts w:ascii="Times New Roman" w:hAnsi="Times New Roman" w:cs="Times New Roman"/>
-          <w:sz w:val="32"/>
-          <w:szCs w:val="32"/>
-          <w:lang w:val="bg-BG"/>
-        </w:rPr>
-        <w:t xml:space="preserve"> предизвик</w:t>
-      </w:r>
-      <w:r>
-        <w:rPr>
-          <w:rFonts w:ascii="Times New Roman" w:hAnsi="Times New Roman" w:cs="Times New Roman"/>
-          <w:sz w:val="32"/>
-          <w:szCs w:val="32"/>
-          <w:lang w:val="bg-BG"/>
-        </w:rPr>
-        <w:t>в</w:t>
-      </w:r>
-      <w:r>
-        <w:rPr>
-          <w:rFonts w:ascii="Times New Roman" w:hAnsi="Times New Roman" w:cs="Times New Roman"/>
-          <w:sz w:val="32"/>
-          <w:szCs w:val="32"/>
-          <w:lang w:val="bg-BG"/>
-        </w:rPr>
-        <w:t>а</w:t>
-      </w:r>
-      <w:r>
-        <w:rPr>
-          <w:rFonts w:ascii="Times New Roman" w:hAnsi="Times New Roman" w:cs="Times New Roman"/>
-          <w:sz w:val="32"/>
-          <w:szCs w:val="32"/>
-          <w:lang w:val="bg-BG"/>
-        </w:rPr>
-        <w:t>т</w:t>
-      </w:r>
-      <w:r>
-        <w:rPr>
-          <w:rFonts w:ascii="Times New Roman" w:hAnsi="Times New Roman" w:cs="Times New Roman"/>
-          <w:sz w:val="32"/>
-          <w:szCs w:val="32"/>
-          <w:lang w:val="bg-BG"/>
-        </w:rPr>
-        <w:t xml:space="preserve"> изпълнението на </w:t>
-      </w:r>
-      <w:r>
-        <w:rPr>
-          <w:rFonts w:ascii="Times New Roman" w:hAnsi="Times New Roman" w:cs="Times New Roman"/>
-          <w:sz w:val="32"/>
-          <w:szCs w:val="32"/>
-        </w:rPr>
-        <w:t xml:space="preserve">JavaScript </w:t>
-      </w:r>
-      <w:r>
-        <w:rPr>
-          <w:rFonts w:ascii="Times New Roman" w:hAnsi="Times New Roman" w:cs="Times New Roman"/>
-          <w:sz w:val="32"/>
-          <w:szCs w:val="32"/>
-          <w:lang w:val="bg-BG"/>
-        </w:rPr>
-        <w:t>функции, които се намират на клиента</w:t>
-      </w:r>
-      <w:r>
-        <w:rPr>
-          <w:rFonts w:ascii="Times New Roman" w:hAnsi="Times New Roman" w:cs="Times New Roman"/>
-          <w:sz w:val="32"/>
-          <w:szCs w:val="32"/>
-          <w:lang w:val="bg-BG"/>
-        </w:rPr>
-        <w:t>.</w:t>
-      </w:r>
-    </w:p>
-    <w:p>
-      <w:pPr>
+    <w:bookmarkEnd w:id="1"/>
+    <w:p>
+      <w:pPr>
+        <w:pStyle w:val="ListParagraph"/>
         <w:ind w:left="360"/>
         <w:jc w:val="both"/>
         <w:rPr>
@@ -1365,86 +1766,469 @@
     <w:p>
       <w:pPr>
         <w:pStyle w:val="ListParagraph"/>
-        <w:numPr>
-          <w:ilvl w:val="0"/>
-          <w:numId w:val="2"/>
-        </w:numPr>
-        <w:jc w:val="both"/>
+        <w:ind w:left="0"/>
+        <w:jc w:val="both"/>
+        <w:rPr>
+          <w:rFonts w:ascii="Times New Roman" w:hAnsi="Times New Roman" w:cs="Times New Roman"/>
+          <w:sz w:val="32"/>
+          <w:szCs w:val="32"/>
+          <w:lang w:val="bg-BG"/>
+        </w:rPr>
+      </w:pPr>
+      <w:bookmarkStart w:id="2" w:name="_Hlk65694067"/>
+      <w:proofErr w:type="spellStart"/>
+      <w:r>
+        <w:rPr>
+          <w:rFonts w:ascii="Times New Roman" w:hAnsi="Times New Roman" w:cs="Times New Roman"/>
+          <w:sz w:val="32"/>
+          <w:szCs w:val="32"/>
+        </w:rPr>
+        <w:t>SignalR</w:t>
+      </w:r>
+      <w:proofErr w:type="spellEnd"/>
+      <w:r>
+        <w:rPr>
+          <w:rFonts w:ascii="Times New Roman" w:hAnsi="Times New Roman" w:cs="Times New Roman"/>
+          <w:sz w:val="32"/>
+          <w:szCs w:val="32"/>
+        </w:rPr>
+        <w:t xml:space="preserve"> </w:t>
+      </w:r>
+      <w:r>
+        <w:rPr>
+          <w:rFonts w:ascii="Times New Roman" w:hAnsi="Times New Roman" w:cs="Times New Roman"/>
+          <w:sz w:val="32"/>
+          <w:szCs w:val="32"/>
+          <w:lang w:val="bg-BG"/>
+        </w:rPr>
+        <w:t xml:space="preserve">разполага с две библиотеки – една за сървъра и една за клиента. Библиотеката за сървъра е добавена автоматично при създаването на нов </w:t>
+      </w:r>
+      <w:r>
+        <w:rPr>
+          <w:rFonts w:ascii="Times New Roman" w:hAnsi="Times New Roman" w:cs="Times New Roman"/>
+          <w:sz w:val="32"/>
+          <w:szCs w:val="32"/>
+        </w:rPr>
+        <w:t xml:space="preserve">ASP .NET Core 3.1 </w:t>
+      </w:r>
+      <w:r>
+        <w:rPr>
+          <w:rFonts w:ascii="Times New Roman" w:hAnsi="Times New Roman" w:cs="Times New Roman"/>
+          <w:sz w:val="32"/>
+          <w:szCs w:val="32"/>
+          <w:lang w:val="bg-BG"/>
+        </w:rPr>
+        <w:t xml:space="preserve">проект. </w:t>
+      </w:r>
+      <w:r>
+        <w:rPr>
+          <w:rFonts w:ascii="Times New Roman" w:hAnsi="Times New Roman" w:cs="Times New Roman"/>
+          <w:sz w:val="32"/>
+          <w:szCs w:val="32"/>
+          <w:lang w:val="bg-BG"/>
+        </w:rPr>
+        <w:t xml:space="preserve">За конфигурирането на </w:t>
+      </w:r>
+      <w:proofErr w:type="spellStart"/>
+      <w:r>
+        <w:rPr>
+          <w:rFonts w:ascii="Times New Roman" w:hAnsi="Times New Roman" w:cs="Times New Roman"/>
+          <w:sz w:val="32"/>
+          <w:szCs w:val="32"/>
+        </w:rPr>
+        <w:t>SignalR</w:t>
+      </w:r>
+      <w:proofErr w:type="spellEnd"/>
+      <w:r>
+        <w:rPr>
+          <w:rFonts w:ascii="Times New Roman" w:hAnsi="Times New Roman" w:cs="Times New Roman"/>
+          <w:sz w:val="32"/>
+          <w:szCs w:val="32"/>
+        </w:rPr>
+        <w:t xml:space="preserve"> </w:t>
+      </w:r>
+      <w:r>
+        <w:rPr>
+          <w:rFonts w:ascii="Times New Roman" w:hAnsi="Times New Roman" w:cs="Times New Roman"/>
+          <w:sz w:val="32"/>
+          <w:szCs w:val="32"/>
+          <w:lang w:val="bg-BG"/>
+        </w:rPr>
+        <w:t xml:space="preserve">в един проект за уеб приложения е нужно да добавим няколко команди. За успешното инжектиране в различните класове, където ще ни е нужна комуникация в реално време е нужно да добавим съответния програмен код в </w:t>
+      </w:r>
+      <w:proofErr w:type="spellStart"/>
+      <w:r>
         <w:rPr>
           <w:rFonts w:ascii="Times New Roman" w:hAnsi="Times New Roman" w:cs="Times New Roman"/>
           <w:b/>
           <w:bCs/>
-          <w:sz w:val="36"/>
-          <w:szCs w:val="36"/>
-          <w:lang w:val="bg-BG"/>
-        </w:rPr>
-      </w:pPr>
+          <w:sz w:val="32"/>
+          <w:szCs w:val="32"/>
+        </w:rPr>
+        <w:t>ConfigureServices</w:t>
+      </w:r>
+      <w:proofErr w:type="spellEnd"/>
+      <w:r>
+        <w:rPr>
+          <w:rFonts w:ascii="Times New Roman" w:hAnsi="Times New Roman" w:cs="Times New Roman"/>
+          <w:sz w:val="32"/>
+          <w:szCs w:val="32"/>
+        </w:rPr>
+        <w:t xml:space="preserve"> </w:t>
+      </w:r>
+      <w:r>
+        <w:rPr>
+          <w:rFonts w:ascii="Times New Roman" w:hAnsi="Times New Roman" w:cs="Times New Roman"/>
+          <w:sz w:val="32"/>
+          <w:szCs w:val="32"/>
+          <w:lang w:val="bg-BG"/>
+        </w:rPr>
+        <w:t xml:space="preserve">метода на </w:t>
+      </w:r>
+      <w:r>
+        <w:rPr>
+          <w:rFonts w:ascii="Times New Roman" w:hAnsi="Times New Roman" w:cs="Times New Roman"/>
+          <w:sz w:val="32"/>
+          <w:szCs w:val="32"/>
+        </w:rPr>
+        <w:t xml:space="preserve">Startup </w:t>
+      </w:r>
+      <w:r>
+        <w:rPr>
+          <w:rFonts w:ascii="Times New Roman" w:hAnsi="Times New Roman" w:cs="Times New Roman"/>
+          <w:sz w:val="32"/>
+          <w:szCs w:val="32"/>
+          <w:lang w:val="bg-BG"/>
+        </w:rPr>
+        <w:t>класа.</w:t>
+      </w:r>
+    </w:p>
+    <w:bookmarkEnd w:id="2"/>
+    <w:p>
+      <w:pPr>
+        <w:pStyle w:val="ListParagraph"/>
+        <w:ind w:left="0"/>
+        <w:jc w:val="center"/>
+        <w:rPr>
+          <w:rFonts w:ascii="Times New Roman" w:hAnsi="Times New Roman" w:cs="Times New Roman"/>
+          <w:sz w:val="32"/>
+          <w:szCs w:val="32"/>
+        </w:rPr>
+      </w:pPr>
+      <w:r>
+        <w:rPr>
+          <w:rFonts w:ascii="Times New Roman" w:hAnsi="Times New Roman" w:cs="Times New Roman"/>
+          <w:noProof/>
+          <w:sz w:val="32"/>
+          <w:szCs w:val="32"/>
+        </w:rPr>
+        <w:drawing>
+          <wp:inline distT="0" distB="0" distL="0" distR="0" wp14:anchorId="7F845066" wp14:editId="1A5A6580">
+            <wp:extent cx="2949196" cy="441998"/>
+            <wp:effectExtent l="0" t="0" r="3810" b="0"/>
+            <wp:docPr id="5" name="Picture 5"/>
+            <wp:cNvGraphicFramePr>
+              <a:graphicFrameLocks xmlns:a="http://schemas.openxmlformats.org/drawingml/2006/main" noChangeAspect="1"/>
+            </wp:cNvGraphicFramePr>
+            <a:graphic xmlns:a="http://schemas.openxmlformats.org/drawingml/2006/main">
+              <a:graphicData uri="http://schemas.openxmlformats.org/drawingml/2006/picture">
+                <pic:pic xmlns:pic="http://schemas.openxmlformats.org/drawingml/2006/picture">
+                  <pic:nvPicPr>
+                    <pic:cNvPr id="5" name="Picture 5"/>
+                    <pic:cNvPicPr/>
+                  </pic:nvPicPr>
+                  <pic:blipFill>
+                    <a:blip r:embed="rId7">
+                      <a:extLst>
+                        <a:ext uri="{28A0092B-C50C-407E-A947-70E740481C1C}">
+                          <a14:useLocalDpi xmlns:a14="http://schemas.microsoft.com/office/drawing/2010/main" val="0"/>
+                        </a:ext>
+                      </a:extLst>
+                    </a:blip>
+                    <a:stretch>
+                      <a:fillRect/>
+                    </a:stretch>
+                  </pic:blipFill>
+                  <pic:spPr>
+                    <a:xfrm>
+                      <a:off x="0" y="0"/>
+                      <a:ext cx="2949196" cy="441998"/>
+                    </a:xfrm>
+                    <a:prstGeom prst="rect">
+                      <a:avLst/>
+                    </a:prstGeom>
+                  </pic:spPr>
+                </pic:pic>
+              </a:graphicData>
+            </a:graphic>
+          </wp:inline>
+        </w:drawing>
+      </w:r>
+    </w:p>
+    <w:p>
+      <w:pPr>
+        <w:pStyle w:val="ListParagraph"/>
+        <w:ind w:left="0"/>
+        <w:jc w:val="both"/>
+        <w:rPr>
+          <w:rFonts w:ascii="Times New Roman" w:hAnsi="Times New Roman" w:cs="Times New Roman"/>
+          <w:sz w:val="32"/>
+          <w:szCs w:val="32"/>
+          <w:lang w:val="bg-BG"/>
+        </w:rPr>
+      </w:pPr>
+    </w:p>
+    <w:p>
+      <w:pPr>
+        <w:pStyle w:val="ListParagraph"/>
+        <w:ind w:left="0"/>
+        <w:jc w:val="both"/>
+        <w:rPr>
+          <w:rFonts w:ascii="Times New Roman" w:hAnsi="Times New Roman" w:cs="Times New Roman"/>
+          <w:sz w:val="32"/>
+          <w:szCs w:val="32"/>
+          <w:lang w:val="bg-BG"/>
+        </w:rPr>
+      </w:pPr>
+      <w:bookmarkStart w:id="3" w:name="_Hlk65695227"/>
+      <w:r>
+        <w:rPr>
+          <w:rFonts w:ascii="Times New Roman" w:hAnsi="Times New Roman" w:cs="Times New Roman"/>
+          <w:sz w:val="32"/>
+          <w:szCs w:val="32"/>
+          <w:lang w:val="bg-BG"/>
+        </w:rPr>
+        <w:t xml:space="preserve">Конфигурирането на входните точки за комуникация със сървъра се случва в </w:t>
+      </w:r>
       <w:r>
         <w:rPr>
           <w:rFonts w:ascii="Times New Roman" w:hAnsi="Times New Roman" w:cs="Times New Roman"/>
           <w:b/>
           <w:bCs/>
-          <w:sz w:val="36"/>
-          <w:szCs w:val="36"/>
-          <w:lang w:val="bg-BG"/>
-        </w:rPr>
-        <w:t xml:space="preserve">Как можем да използваме </w:t>
-      </w:r>
-      <w:proofErr w:type="spellStart"/>
+          <w:sz w:val="32"/>
+          <w:szCs w:val="32"/>
+        </w:rPr>
+        <w:t>Configure</w:t>
+      </w:r>
       <w:r>
         <w:rPr>
           <w:rFonts w:ascii="Times New Roman" w:hAnsi="Times New Roman" w:cs="Times New Roman"/>
           <w:b/>
           <w:bCs/>
-          <w:sz w:val="36"/>
-          <w:szCs w:val="36"/>
-        </w:rPr>
-        <w:t>SignalR</w:t>
-      </w:r>
-      <w:proofErr w:type="spellEnd"/>
+          <w:sz w:val="32"/>
+          <w:szCs w:val="32"/>
+        </w:rPr>
+        <w:t xml:space="preserve"> </w:t>
+      </w:r>
+      <w:r>
+        <w:rPr>
+          <w:rFonts w:ascii="Times New Roman" w:hAnsi="Times New Roman" w:cs="Times New Roman"/>
+          <w:sz w:val="32"/>
+          <w:szCs w:val="32"/>
+          <w:lang w:val="bg-BG"/>
+        </w:rPr>
+        <w:t>метода</w:t>
+      </w:r>
       <w:r>
         <w:rPr>
           <w:rFonts w:ascii="Times New Roman" w:hAnsi="Times New Roman" w:cs="Times New Roman"/>
           <w:b/>
           <w:bCs/>
-          <w:sz w:val="36"/>
-          <w:szCs w:val="36"/>
-        </w:rPr>
-        <w:t xml:space="preserve"> ?</w:t>
-      </w:r>
-    </w:p>
-    <w:p>
-      <w:pPr>
-        <w:pStyle w:val="ListParagraph"/>
-        <w:ind w:left="360"/>
-        <w:jc w:val="both"/>
-        <w:rPr>
-          <w:rFonts w:ascii="Times New Roman" w:hAnsi="Times New Roman" w:cs="Times New Roman"/>
-          <w:sz w:val="28"/>
-          <w:szCs w:val="28"/>
-          <w:lang w:val="bg-BG"/>
-        </w:rPr>
-      </w:pPr>
-    </w:p>
+          <w:sz w:val="32"/>
+          <w:szCs w:val="32"/>
+          <w:lang w:val="bg-BG"/>
+        </w:rPr>
+        <w:t xml:space="preserve"> </w:t>
+      </w:r>
+      <w:r>
+        <w:rPr>
+          <w:rFonts w:ascii="Times New Roman" w:hAnsi="Times New Roman" w:cs="Times New Roman"/>
+          <w:sz w:val="32"/>
+          <w:szCs w:val="32"/>
+          <w:lang w:val="bg-BG"/>
+        </w:rPr>
+        <w:t xml:space="preserve">на същия клас и е представена на снимката отдолу. </w:t>
+      </w:r>
+    </w:p>
+    <w:bookmarkEnd w:id="3"/>
     <w:p>
       <w:pPr>
         <w:pStyle w:val="ListParagraph"/>
         <w:ind w:left="0"/>
-        <w:jc w:val="both"/>
-        <w:rPr>
-          <w:rFonts w:ascii="Times New Roman" w:hAnsi="Times New Roman" w:cs="Times New Roman"/>
-          <w:sz w:val="32"/>
-          <w:szCs w:val="32"/>
-        </w:rPr>
-      </w:pPr>
+        <w:jc w:val="center"/>
+        <w:rPr>
+          <w:rFonts w:ascii="Times New Roman" w:hAnsi="Times New Roman" w:cs="Times New Roman"/>
+          <w:sz w:val="32"/>
+          <w:szCs w:val="32"/>
+          <w:lang w:val="bg-BG"/>
+        </w:rPr>
+      </w:pPr>
+      <w:r>
+        <w:rPr>
+          <w:rFonts w:ascii="Times New Roman" w:hAnsi="Times New Roman" w:cs="Times New Roman"/>
+          <w:noProof/>
+          <w:sz w:val="32"/>
+          <w:szCs w:val="32"/>
+          <w:lang w:val="bg-BG"/>
+        </w:rPr>
+        <w:drawing>
+          <wp:inline distT="0" distB="0" distL="0" distR="0" wp14:anchorId="203DB2E7" wp14:editId="2E270C9A">
+            <wp:extent cx="4808637" cy="1204064"/>
+            <wp:effectExtent l="0" t="0" r="0" b="0"/>
+            <wp:docPr id="6" name="Picture 6"/>
+            <wp:cNvGraphicFramePr>
+              <a:graphicFrameLocks xmlns:a="http://schemas.openxmlformats.org/drawingml/2006/main" noChangeAspect="1"/>
+            </wp:cNvGraphicFramePr>
+            <a:graphic xmlns:a="http://schemas.openxmlformats.org/drawingml/2006/main">
+              <a:graphicData uri="http://schemas.openxmlformats.org/drawingml/2006/picture">
+                <pic:pic xmlns:pic="http://schemas.openxmlformats.org/drawingml/2006/picture">
+                  <pic:nvPicPr>
+                    <pic:cNvPr id="6" name="Picture 6"/>
+                    <pic:cNvPicPr/>
+                  </pic:nvPicPr>
+                  <pic:blipFill>
+                    <a:blip r:embed="rId8">
+                      <a:extLst>
+                        <a:ext uri="{28A0092B-C50C-407E-A947-70E740481C1C}">
+                          <a14:useLocalDpi xmlns:a14="http://schemas.microsoft.com/office/drawing/2010/main" val="0"/>
+                        </a:ext>
+                      </a:extLst>
+                    </a:blip>
+                    <a:stretch>
+                      <a:fillRect/>
+                    </a:stretch>
+                  </pic:blipFill>
+                  <pic:spPr>
+                    <a:xfrm>
+                      <a:off x="0" y="0"/>
+                      <a:ext cx="4808637" cy="1204064"/>
+                    </a:xfrm>
+                    <a:prstGeom prst="rect">
+                      <a:avLst/>
+                    </a:prstGeom>
+                  </pic:spPr>
+                </pic:pic>
+              </a:graphicData>
+            </a:graphic>
+          </wp:inline>
+        </w:drawing>
+      </w:r>
+    </w:p>
+    <w:p>
+      <w:pPr>
+        <w:pStyle w:val="ListParagraph"/>
+        <w:ind w:left="0"/>
+        <w:jc w:val="both"/>
+        <w:rPr>
+          <w:rFonts w:ascii="Times New Roman" w:hAnsi="Times New Roman" w:cs="Times New Roman"/>
+          <w:sz w:val="32"/>
+          <w:szCs w:val="32"/>
+          <w:lang w:val="bg-BG"/>
+        </w:rPr>
+      </w:pPr>
+      <w:r>
+        <w:rPr>
+          <w:rFonts w:ascii="Times New Roman" w:hAnsi="Times New Roman" w:cs="Times New Roman"/>
+          <w:noProof/>
+          <w:sz w:val="32"/>
+          <w:szCs w:val="32"/>
+          <w:lang w:val="bg-BG"/>
+        </w:rPr>
+        <w:lastRenderedPageBreak/>
+        <w:drawing>
+          <wp:anchor distT="0" distB="0" distL="114300" distR="114300" simplePos="0" relativeHeight="251659264" behindDoc="0" locked="0" layoutInCell="1" allowOverlap="1" wp14:anchorId="2B3E73E2" wp14:editId="05CAB61C">
+            <wp:simplePos x="0" y="0"/>
+            <wp:positionH relativeFrom="margin">
+              <wp:align>center</wp:align>
+            </wp:positionH>
+            <wp:positionV relativeFrom="paragraph">
+              <wp:posOffset>1089025</wp:posOffset>
+            </wp:positionV>
+            <wp:extent cx="5638800" cy="3406140"/>
+            <wp:effectExtent l="0" t="0" r="0" b="3810"/>
+            <wp:wrapTopAndBottom/>
+            <wp:docPr id="7" name="Picture 7"/>
+            <wp:cNvGraphicFramePr>
+              <a:graphicFrameLocks xmlns:a="http://schemas.openxmlformats.org/drawingml/2006/main" noChangeAspect="1"/>
+            </wp:cNvGraphicFramePr>
+            <a:graphic xmlns:a="http://schemas.openxmlformats.org/drawingml/2006/main">
+              <a:graphicData uri="http://schemas.openxmlformats.org/drawingml/2006/picture">
+                <pic:pic xmlns:pic="http://schemas.openxmlformats.org/drawingml/2006/picture">
+                  <pic:nvPicPr>
+                    <pic:cNvPr id="7" name="Picture 7"/>
+                    <pic:cNvPicPr/>
+                  </pic:nvPicPr>
+                  <pic:blipFill>
+                    <a:blip r:embed="rId9">
+                      <a:extLst>
+                        <a:ext uri="{28A0092B-C50C-407E-A947-70E740481C1C}">
+                          <a14:useLocalDpi xmlns:a14="http://schemas.microsoft.com/office/drawing/2010/main" val="0"/>
+                        </a:ext>
+                      </a:extLst>
+                    </a:blip>
+                    <a:stretch>
+                      <a:fillRect/>
+                    </a:stretch>
+                  </pic:blipFill>
+                  <pic:spPr>
+                    <a:xfrm>
+                      <a:off x="0" y="0"/>
+                      <a:ext cx="5638800" cy="3406140"/>
+                    </a:xfrm>
+                    <a:prstGeom prst="rect">
+                      <a:avLst/>
+                    </a:prstGeom>
+                  </pic:spPr>
+                </pic:pic>
+              </a:graphicData>
+            </a:graphic>
+          </wp:anchor>
+        </w:drawing>
+      </w:r>
+      <w:r>
+        <w:rPr>
+          <w:rFonts w:ascii="Times New Roman" w:hAnsi="Times New Roman" w:cs="Times New Roman"/>
+          <w:sz w:val="32"/>
+          <w:szCs w:val="32"/>
+          <w:lang w:val="bg-BG"/>
+        </w:rPr>
+        <w:t xml:space="preserve">При нужда от оторизирана комуникация със сървъра, при която се използва </w:t>
+      </w:r>
+      <w:r>
+        <w:rPr>
+          <w:rFonts w:ascii="Times New Roman" w:hAnsi="Times New Roman" w:cs="Times New Roman"/>
+          <w:sz w:val="32"/>
+          <w:szCs w:val="32"/>
+        </w:rPr>
+        <w:t xml:space="preserve">JWT </w:t>
+      </w:r>
+      <w:r>
+        <w:rPr>
+          <w:rFonts w:ascii="Times New Roman" w:hAnsi="Times New Roman" w:cs="Times New Roman"/>
+          <w:sz w:val="32"/>
+          <w:szCs w:val="32"/>
+          <w:lang w:val="bg-BG"/>
+        </w:rPr>
+        <w:t>е нужно да добавим и</w:t>
+      </w:r>
+      <w:r>
+        <w:rPr>
+          <w:rFonts w:ascii="Times New Roman" w:hAnsi="Times New Roman" w:cs="Times New Roman"/>
+          <w:sz w:val="32"/>
+          <w:szCs w:val="32"/>
+          <w:lang w:val="bg-BG"/>
+        </w:rPr>
+        <w:t xml:space="preserve"> съответния отрязък от код, който инструктира сървъра да вземе съответния </w:t>
+      </w:r>
       <w:proofErr w:type="spellStart"/>
       <w:r>
         <w:rPr>
           <w:rFonts w:ascii="Times New Roman" w:hAnsi="Times New Roman" w:cs="Times New Roman"/>
           <w:sz w:val="32"/>
           <w:szCs w:val="32"/>
-        </w:rPr>
-        <w:t>SignalR</w:t>
+          <w:lang w:val="bg-BG"/>
+        </w:rPr>
+        <w:t>тоукън</w:t>
       </w:r>
       <w:proofErr w:type="spellEnd"/>
       <w:r>
@@ -1452,34 +2236,59 @@
           <w:rFonts w:ascii="Times New Roman" w:hAnsi="Times New Roman" w:cs="Times New Roman"/>
           <w:sz w:val="32"/>
           <w:szCs w:val="32"/>
-        </w:rPr>
-        <w:t xml:space="preserve"> </w:t>
-      </w:r>
-      <w:r>
-        <w:rPr>
-          <w:rFonts w:ascii="Times New Roman" w:hAnsi="Times New Roman" w:cs="Times New Roman"/>
-          <w:sz w:val="32"/>
-          <w:szCs w:val="32"/>
-          <w:lang w:val="bg-BG"/>
-        </w:rPr>
-        <w:t xml:space="preserve">разполага с две библиотеки – една за сървъра и една за клиента. Библиотеката за сървъра е добавена автоматично при създаването на нов </w:t>
-      </w:r>
-      <w:r>
-        <w:rPr>
-          <w:rFonts w:ascii="Times New Roman" w:hAnsi="Times New Roman" w:cs="Times New Roman"/>
-          <w:sz w:val="32"/>
-          <w:szCs w:val="32"/>
-        </w:rPr>
-        <w:t xml:space="preserve">ASP .NET Core 3.1 </w:t>
-      </w:r>
-      <w:r>
-        <w:rPr>
-          <w:rFonts w:ascii="Times New Roman" w:hAnsi="Times New Roman" w:cs="Times New Roman"/>
-          <w:sz w:val="32"/>
-          <w:szCs w:val="32"/>
-          <w:lang w:val="bg-BG"/>
-        </w:rPr>
-        <w:t xml:space="preserve">проект. Клиентската библиотека е нужно да бъде добавена ръчно към клиентското приложение. Официалната клиентска библиотека предоставена от </w:t>
+          <w:lang w:val="bg-BG"/>
+        </w:rPr>
+        <w:t xml:space="preserve"> от </w:t>
+      </w:r>
+      <w:r>
+        <w:rPr>
+          <w:rFonts w:ascii="Times New Roman" w:hAnsi="Times New Roman" w:cs="Times New Roman"/>
+          <w:sz w:val="32"/>
+          <w:szCs w:val="32"/>
+        </w:rPr>
+        <w:t xml:space="preserve">query </w:t>
+      </w:r>
+      <w:r>
+        <w:rPr>
+          <w:rFonts w:ascii="Times New Roman" w:hAnsi="Times New Roman" w:cs="Times New Roman"/>
+          <w:sz w:val="32"/>
+          <w:szCs w:val="32"/>
+          <w:lang w:val="bg-BG"/>
+        </w:rPr>
+        <w:t xml:space="preserve"> параметрите на заявката.</w:t>
+      </w:r>
+    </w:p>
+    <w:p>
+      <w:pPr>
+        <w:pStyle w:val="ListParagraph"/>
+        <w:ind w:left="0"/>
+        <w:jc w:val="both"/>
+        <w:rPr>
+          <w:rFonts w:ascii="Times New Roman" w:hAnsi="Times New Roman" w:cs="Times New Roman"/>
+          <w:sz w:val="32"/>
+          <w:szCs w:val="32"/>
+        </w:rPr>
+      </w:pPr>
+    </w:p>
+    <w:p>
+      <w:pPr>
+        <w:pStyle w:val="ListParagraph"/>
+        <w:ind w:left="0"/>
+        <w:jc w:val="both"/>
+        <w:rPr>
+          <w:rFonts w:ascii="Times New Roman" w:hAnsi="Times New Roman" w:cs="Times New Roman"/>
+          <w:sz w:val="32"/>
+          <w:szCs w:val="32"/>
+        </w:rPr>
+      </w:pPr>
+      <w:r>
+        <w:rPr>
+          <w:rFonts w:ascii="Times New Roman" w:hAnsi="Times New Roman" w:cs="Times New Roman"/>
+          <w:sz w:val="32"/>
+          <w:szCs w:val="32"/>
+          <w:lang w:val="bg-BG"/>
+        </w:rPr>
+        <w:t xml:space="preserve">Клиентската библиотека е нужно да бъде добавена ръчно към клиентското приложение. Официалната клиентска библиотека предоставена от </w:t>
       </w:r>
       <w:r>
         <w:rPr>
@@ -1498,7 +2307,7 @@
         </w:rPr>
         <w:t xml:space="preserve">е </w:t>
       </w:r>
-      <w:hyperlink r:id="rId7" w:history="1">
+      <w:hyperlink r:id="rId10" w:history="1">
         <w:r>
           <w:rPr>
             <w:rStyle w:val="Hyperlink"/>
@@ -2198,7 +3007,7 @@
                     </pic:cNvPicPr>
                   </pic:nvPicPr>
                   <pic:blipFill>
-                    <a:blip r:embed="rId8">
+                    <a:blip r:embed="rId11">
                       <a:extLst>
                         <a:ext uri="{28A0092B-C50C-407E-A947-70E740481C1C}">
                           <a14:useLocalDpi xmlns:a14="http://schemas.microsoft.com/office/drawing/2010/main" val="0"/>
@@ -2404,7 +3213,7 @@
                     </pic:cNvPicPr>
                   </pic:nvPicPr>
                   <pic:blipFill>
-                    <a:blip r:embed="rId9">
+                    <a:blip r:embed="rId12">
                       <a:extLst>
                         <a:ext uri="{28A0092B-C50C-407E-A947-70E740481C1C}">
                           <a14:useLocalDpi xmlns:a14="http://schemas.microsoft.com/office/drawing/2010/main" val="0"/>
@@ -2647,7 +3456,7 @@
                     </pic:cNvPicPr>
                   </pic:nvPicPr>
                   <pic:blipFill>
-                    <a:blip r:embed="rId10" cstate="print">
+                    <a:blip r:embed="rId13" cstate="print">
                       <a:extLst>
                         <a:ext uri="{28A0092B-C50C-407E-A947-70E740481C1C}">
                           <a14:useLocalDpi xmlns:a14="http://schemas.microsoft.com/office/drawing/2010/main" val="0"/>
@@ -2898,13 +3707,23 @@
         </w:rPr>
         <w:t xml:space="preserve">използва т.нар. </w:t>
       </w:r>
-      <w:r>
-        <w:rPr>
-          <w:rFonts w:ascii="Times New Roman" w:hAnsi="Times New Roman" w:cs="Times New Roman"/>
-          <w:sz w:val="32"/>
-          <w:szCs w:val="32"/>
-        </w:rPr>
-        <w:t xml:space="preserve">Hub , </w:t>
+      <w:proofErr w:type="gramStart"/>
+      <w:r>
+        <w:rPr>
+          <w:rFonts w:ascii="Times New Roman" w:hAnsi="Times New Roman" w:cs="Times New Roman"/>
+          <w:sz w:val="32"/>
+          <w:szCs w:val="32"/>
+        </w:rPr>
+        <w:t>Hub ,</w:t>
+      </w:r>
+      <w:proofErr w:type="gramEnd"/>
+      <w:r>
+        <w:rPr>
+          <w:rFonts w:ascii="Times New Roman" w:hAnsi="Times New Roman" w:cs="Times New Roman"/>
+          <w:sz w:val="32"/>
+          <w:szCs w:val="32"/>
+        </w:rPr>
+        <w:t xml:space="preserve"> </w:t>
       </w:r>
       <w:r>
         <w:rPr>
@@ -2930,7 +3749,27 @@
           <w:szCs w:val="32"/>
           <w:lang w:val="bg-BG"/>
         </w:rPr>
-        <w:t xml:space="preserve">представлява един канал , който е на по-високо ниво на абстракция и позволява на сървъра да извиква методи на клиента и обратния вариант. Съобщенията, които се изпращат посредством един </w:t>
+        <w:t xml:space="preserve">представлява един </w:t>
+      </w:r>
+      <w:proofErr w:type="gramStart"/>
+      <w:r>
+        <w:rPr>
+          <w:rFonts w:ascii="Times New Roman" w:hAnsi="Times New Roman" w:cs="Times New Roman"/>
+          <w:sz w:val="32"/>
+          <w:szCs w:val="32"/>
+          <w:lang w:val="bg-BG"/>
+        </w:rPr>
+        <w:t>канал ,</w:t>
+      </w:r>
+      <w:proofErr w:type="gramEnd"/>
+      <w:r>
+        <w:rPr>
+          <w:rFonts w:ascii="Times New Roman" w:hAnsi="Times New Roman" w:cs="Times New Roman"/>
+          <w:sz w:val="32"/>
+          <w:szCs w:val="32"/>
+          <w:lang w:val="bg-BG"/>
+        </w:rPr>
+        <w:t xml:space="preserve"> който е на по-високо ниво на абстракция и позволява на сървъра да извиква методи на клиента и обратния вариант. Съобщенията, които се изпращат посредством един </w:t>
       </w:r>
       <w:r>
         <w:rPr>
@@ -3480,7 +4319,7 @@
         </w:rPr>
         <w:t xml:space="preserve">приложението взема информация за текущите цени на акциите посредством </w:t>
       </w:r>
-      <w:hyperlink r:id="rId11" w:history="1">
+      <w:hyperlink r:id="rId14" w:history="1">
         <w:r>
           <w:rPr>
             <w:rStyle w:val="Hyperlink"/>

</xml_diff>